<commit_message>
Don't even know what will be in this one
</commit_message>
<xml_diff>
--- a/Лабы/lab2/лаба 2.docx
+++ b/Лабы/lab2/лаба 2.docx
@@ -4137,8 +4137,6 @@
         </w:rPr>
         <w:t>о сигналу через внутрішні опори та недосконалістю моделі, з якої випливає формула пульсацій.</w:t>
       </w:r>
-      <w:bookmarkStart w:id="0" w:name="_GoBack"/>
-      <w:bookmarkEnd w:id="0"/>
     </w:p>
     <w:p>
       <w:pPr>
@@ -4168,7 +4166,61 @@
           <w:noProof/>
         </w:rPr>
         <w:drawing>
-          <wp:anchor distT="0" distB="0" distL="114300" distR="114300" simplePos="0" relativeHeight="251683840" behindDoc="0" locked="0" layoutInCell="1" allowOverlap="1" wp14:anchorId="019224D3" wp14:editId="5E9B7184">
+          <wp:anchor distT="0" distB="0" distL="114300" distR="114300" simplePos="0" relativeHeight="251684864" behindDoc="0" locked="0" layoutInCell="1" allowOverlap="1" wp14:anchorId="484FADDD" wp14:editId="33CDC86F">
+            <wp:simplePos x="0" y="0"/>
+            <wp:positionH relativeFrom="page">
+              <wp:align>center</wp:align>
+            </wp:positionH>
+            <wp:positionV relativeFrom="paragraph">
+              <wp:posOffset>4267835</wp:posOffset>
+            </wp:positionV>
+            <wp:extent cx="4315035" cy="3581400"/>
+            <wp:effectExtent l="0" t="0" r="9525" b="0"/>
+            <wp:wrapTopAndBottom/>
+            <wp:docPr id="3" name="Рисунок 3"/>
+            <wp:cNvGraphicFramePr>
+              <a:graphicFrameLocks xmlns:a="http://schemas.openxmlformats.org/drawingml/2006/main" noChangeAspect="1"/>
+            </wp:cNvGraphicFramePr>
+            <a:graphic xmlns:a="http://schemas.openxmlformats.org/drawingml/2006/main">
+              <a:graphicData uri="http://schemas.openxmlformats.org/drawingml/2006/picture">
+                <pic:pic xmlns:pic="http://schemas.openxmlformats.org/drawingml/2006/picture">
+                  <pic:nvPicPr>
+                    <pic:cNvPr id="1" name=""/>
+                    <pic:cNvPicPr/>
+                  </pic:nvPicPr>
+                  <pic:blipFill>
+                    <a:blip r:embed="rId17">
+                      <a:extLst>
+                        <a:ext uri="{28A0092B-C50C-407E-A947-70E740481C1C}">
+                          <a14:useLocalDpi xmlns:a14="http://schemas.microsoft.com/office/drawing/2010/main" val="0"/>
+                        </a:ext>
+                      </a:extLst>
+                    </a:blip>
+                    <a:stretch>
+                      <a:fillRect/>
+                    </a:stretch>
+                  </pic:blipFill>
+                  <pic:spPr>
+                    <a:xfrm>
+                      <a:off x="0" y="0"/>
+                      <a:ext cx="4315035" cy="3581400"/>
+                    </a:xfrm>
+                    <a:prstGeom prst="rect">
+                      <a:avLst/>
+                    </a:prstGeom>
+                  </pic:spPr>
+                </pic:pic>
+              </a:graphicData>
+            </a:graphic>
+          </wp:anchor>
+        </w:drawing>
+      </w:r>
+      <w:r>
+        <w:rPr>
+          <w:noProof/>
+        </w:rPr>
+        <w:drawing>
+          <wp:anchor distT="0" distB="0" distL="114300" distR="114300" simplePos="0" relativeHeight="251683840" behindDoc="0" locked="0" layoutInCell="1" allowOverlap="1" wp14:anchorId="4EBB0A86" wp14:editId="788F8E7E">
             <wp:simplePos x="0" y="0"/>
             <wp:positionH relativeFrom="margin">
               <wp:posOffset>1311275</wp:posOffset>
@@ -4191,7 +4243,7 @@
                     <pic:cNvPicPr/>
                   </pic:nvPicPr>
                   <pic:blipFill>
-                    <a:blip r:embed="rId17">
+                    <a:blip r:embed="rId18">
                       <a:extLst>
                         <a:ext uri="{28A0092B-C50C-407E-A947-70E740481C1C}">
                           <a14:useLocalDpi xmlns:a14="http://schemas.microsoft.com/office/drawing/2010/main" val="0"/>
@@ -4313,61 +4365,6 @@
           <w:lang w:val="uk-UA"/>
         </w:rPr>
       </w:pPr>
-      <w:r>
-        <w:rPr>
-          <w:noProof/>
-        </w:rPr>
-        <w:lastRenderedPageBreak/>
-        <w:drawing>
-          <wp:anchor distT="0" distB="0" distL="114300" distR="114300" simplePos="0" relativeHeight="251684864" behindDoc="0" locked="0" layoutInCell="1" allowOverlap="1" wp14:anchorId="3CEBB160" wp14:editId="39007615">
-            <wp:simplePos x="0" y="0"/>
-            <wp:positionH relativeFrom="page">
-              <wp:align>center</wp:align>
-            </wp:positionH>
-            <wp:positionV relativeFrom="paragraph">
-              <wp:posOffset>3870325</wp:posOffset>
-            </wp:positionV>
-            <wp:extent cx="4315035" cy="3581400"/>
-            <wp:effectExtent l="0" t="0" r="9525" b="0"/>
-            <wp:wrapTopAndBottom/>
-            <wp:docPr id="3" name="Рисунок 3"/>
-            <wp:cNvGraphicFramePr>
-              <a:graphicFrameLocks xmlns:a="http://schemas.openxmlformats.org/drawingml/2006/main" noChangeAspect="1"/>
-            </wp:cNvGraphicFramePr>
-            <a:graphic xmlns:a="http://schemas.openxmlformats.org/drawingml/2006/main">
-              <a:graphicData uri="http://schemas.openxmlformats.org/drawingml/2006/picture">
-                <pic:pic xmlns:pic="http://schemas.openxmlformats.org/drawingml/2006/picture">
-                  <pic:nvPicPr>
-                    <pic:cNvPr id="1" name=""/>
-                    <pic:cNvPicPr/>
-                  </pic:nvPicPr>
-                  <pic:blipFill>
-                    <a:blip r:embed="rId18">
-                      <a:extLst>
-                        <a:ext uri="{28A0092B-C50C-407E-A947-70E740481C1C}">
-                          <a14:useLocalDpi xmlns:a14="http://schemas.microsoft.com/office/drawing/2010/main" val="0"/>
-                        </a:ext>
-                      </a:extLst>
-                    </a:blip>
-                    <a:stretch>
-                      <a:fillRect/>
-                    </a:stretch>
-                  </pic:blipFill>
-                  <pic:spPr>
-                    <a:xfrm>
-                      <a:off x="0" y="0"/>
-                      <a:ext cx="4315035" cy="3581400"/>
-                    </a:xfrm>
-                    <a:prstGeom prst="rect">
-                      <a:avLst/>
-                    </a:prstGeom>
-                  </pic:spPr>
-                </pic:pic>
-              </a:graphicData>
-            </a:graphic>
-          </wp:anchor>
-        </w:drawing>
-      </w:r>
     </w:p>
     <w:p>
       <w:pPr>
@@ -4468,14 +4465,7 @@
                     <w:rFonts w:ascii="Cambria Math" w:hAnsi="Cambria Math" w:cs="Times New Roman"/>
                     <w:lang w:val="uk-UA"/>
                   </w:rPr>
-                  <m:t>2</m:t>
-                </m:r>
-                <m:r>
-                  <w:rPr>
-                    <w:rFonts w:ascii="Cambria Math" w:hAnsi="Cambria Math" w:cs="Times New Roman"/>
-                    <w:lang w:val="uk-UA"/>
-                  </w:rPr>
-                  <m:t>0*</m:t>
+                  <m:t>20*</m:t>
                 </m:r>
                 <m:sSup>
                   <m:sSupPr>
@@ -4540,14 +4530,7 @@
                     <w:rFonts w:ascii="Cambria Math" w:hAnsi="Cambria Math" w:cs="Times New Roman"/>
                     <w:lang w:val="uk-UA"/>
                   </w:rPr>
-                  <m:t>2</m:t>
-                </m:r>
-                <m:r>
-                  <w:rPr>
-                    <w:rFonts w:ascii="Cambria Math" w:hAnsi="Cambria Math" w:cs="Times New Roman"/>
-                    <w:lang w:val="uk-UA"/>
-                  </w:rPr>
-                  <m:t>0*</m:t>
+                  <m:t>20*</m:t>
                 </m:r>
                 <m:sSup>
                   <m:sSupPr>
@@ -4596,14 +4579,7 @@
             <w:rFonts w:ascii="Cambria Math" w:hAnsi="Cambria Math" w:cs="Times New Roman"/>
             <w:lang w:val="uk-UA"/>
           </w:rPr>
-          <m:t>=194</m:t>
-        </m:r>
-        <m:r>
-          <w:rPr>
-            <w:rFonts w:ascii="Cambria Math" w:hAnsi="Cambria Math" w:cs="Times New Roman"/>
-            <w:lang w:val="uk-UA"/>
-          </w:rPr>
-          <m:t xml:space="preserve"> мкА</m:t>
+          <m:t>=194 мкА</m:t>
         </m:r>
       </m:oMath>
       <w:r>
@@ -4637,14 +4613,7 @@
                 <w:rFonts w:ascii="Cambria Math" w:hAnsi="Cambria Math" w:cs="Times New Roman"/>
                 <w:lang w:val="uk-UA"/>
               </w:rPr>
-              <m:t>194</m:t>
-            </m:r>
-            <m:r>
-              <w:rPr>
-                <w:rFonts w:ascii="Cambria Math" w:hAnsi="Cambria Math" w:cs="Times New Roman"/>
-                <w:lang w:val="uk-UA"/>
-              </w:rPr>
-              <m:t>*</m:t>
+              <m:t>194*</m:t>
             </m:r>
             <m:sSup>
               <m:sSupPr>
@@ -4727,14 +4696,7 @@
             <w:rFonts w:ascii="Cambria Math" w:hAnsi="Cambria Math" w:cs="Times New Roman"/>
             <w:lang w:val="uk-UA"/>
           </w:rPr>
-          <m:t>=194</m:t>
-        </m:r>
-        <m:r>
-          <w:rPr>
-            <w:rFonts w:ascii="Cambria Math" w:hAnsi="Cambria Math" w:cs="Times New Roman"/>
-            <w:lang w:val="uk-UA"/>
-          </w:rPr>
-          <m:t xml:space="preserve"> мВ</m:t>
+          <m:t>=194 мВ</m:t>
         </m:r>
       </m:oMath>
       <w:r>
@@ -4765,22 +4727,14 @@
           <w:rFonts w:ascii="Times New Roman" w:hAnsi="Times New Roman" w:cs="Times New Roman"/>
           <w:lang w:val="uk-UA"/>
         </w:rPr>
-        <w:t xml:space="preserve">. Похибки можна пояснити тими ж самими факторами, що і для попереднього експерименту: </w:t>
-      </w:r>
-    </w:p>
-    <w:p>
-      <w:pPr>
-        <w:rPr>
-          <w:rFonts w:ascii="Times New Roman" w:hAnsi="Times New Roman" w:cs="Times New Roman"/>
-          <w:lang w:val="ru-RU"/>
-        </w:rPr>
-      </w:pPr>
-      <w:r>
-        <w:rPr>
-          <w:rFonts w:ascii="Times New Roman" w:hAnsi="Times New Roman" w:cs="Times New Roman"/>
-          <w:lang w:val="ru-RU"/>
-        </w:rPr>
-        <w:br w:type="page"/>
+        <w:t>. Похибки можна пояснити тими ж самими факторами, що і</w:t>
+      </w:r>
+      <w:r>
+        <w:rPr>
+          <w:rFonts w:ascii="Times New Roman" w:hAnsi="Times New Roman" w:cs="Times New Roman"/>
+          <w:lang w:val="uk-UA"/>
+        </w:rPr>
+        <w:t xml:space="preserve"> для попереднього експерименту.</w:t>
       </w:r>
     </w:p>
     <w:p>
@@ -4802,7 +4756,6 @@
           <w:rFonts w:ascii="Times New Roman" w:hAnsi="Times New Roman" w:cs="Times New Roman"/>
           <w:lang w:val="uk-UA"/>
         </w:rPr>
-        <w:lastRenderedPageBreak/>
         <w:t>Дослідження подвоювача напруги.</w:t>
       </w:r>
     </w:p>
@@ -5292,8 +5245,9 @@
     </w:p>
     <w:p>
       <w:pPr>
-        <w:rPr>
-          <w:rFonts w:ascii="Times New Roman" w:hAnsi="Times New Roman" w:cs="Times New Roman"/>
+        <w:ind w:left="1418"/>
+        <w:rPr>
+          <w:noProof/>
           <w:lang w:val="uk-UA"/>
         </w:rPr>
       </w:pPr>
@@ -5304,23 +5258,8 @@
         </w:rPr>
         <w:br w:type="page"/>
       </w:r>
-    </w:p>
-    <w:p>
-      <w:pPr>
-        <w:pStyle w:val="a3"/>
-        <w:numPr>
-          <w:ilvl w:val="1"/>
-          <w:numId w:val="1"/>
-        </w:numPr>
-        <w:tabs>
-          <w:tab w:val="left" w:pos="1644"/>
-        </w:tabs>
-        <w:jc w:val="both"/>
-        <w:rPr>
-          <w:noProof/>
-          <w:lang w:val="uk-UA"/>
-        </w:rPr>
-      </w:pPr>
+      <w:bookmarkStart w:id="0" w:name="_GoBack"/>
+      <w:bookmarkEnd w:id="0"/>
       <w:r>
         <w:rPr>
           <w:noProof/>

</xml_diff>